<commit_message>
Put UML to LAB1
</commit_message>
<xml_diff>
--- a/lab1_need.docx
+++ b/lab1_need.docx
@@ -13,6 +13,7 @@
           <w:lang w:val="uk-UA"/>
         </w:rPr>
       </w:pPr>
+      <w:proofErr w:type="spellStart"/>
       <w:r>
         <w:rPr>
           <w:rFonts w:ascii="Cambria" w:hAnsi="Cambria"/>
@@ -21,8 +22,9 @@
           <w:szCs w:val="24"/>
           <w:lang w:val="uk-UA"/>
         </w:rPr>
-        <w:t xml:space="preserve">Seishin. </w:t>
-      </w:r>
+        <w:t>Seishin</w:t>
+      </w:r>
+      <w:proofErr w:type="spellEnd"/>
       <w:r>
         <w:rPr>
           <w:rFonts w:ascii="Cambria" w:hAnsi="Cambria"/>
@@ -31,17 +33,7 @@
           <w:szCs w:val="24"/>
           <w:lang w:val="uk-UA"/>
         </w:rPr>
-        <w:t>Аналіз предметної області</w:t>
-      </w:r>
-      <w:r>
-        <w:rPr>
-          <w:rFonts w:ascii="Cambria" w:hAnsi="Cambria"/>
-          <w:b/>
-          <w:sz w:val="24"/>
-          <w:szCs w:val="24"/>
-          <w:lang w:val="uk-UA"/>
-        </w:rPr>
-        <w:t>.</w:t>
+        <w:t>. Аналіз предметної області.</w:t>
       </w:r>
     </w:p>
     <w:p>
@@ -74,233 +66,345 @@
           <w:rFonts w:ascii="Cambria" w:hAnsi="Cambria"/>
           <w:lang w:val="uk-UA"/>
         </w:rPr>
-        <w:t xml:space="preserve">У цьому документі описуються запити зацікавлених осіб стосовно </w:t>
-      </w:r>
-      <w:r>
-        <w:rPr>
-          <w:rFonts w:ascii="Cambria" w:hAnsi="Cambria"/>
-          <w:lang w:val="uk-UA"/>
-        </w:rPr>
-        <w:t>розробляємо</w:t>
-      </w:r>
-      <w:r>
-        <w:rPr>
-          <w:rFonts w:ascii="Cambria" w:hAnsi="Cambria"/>
-          <w:lang w:val="uk-UA"/>
-        </w:rPr>
-        <w:t xml:space="preserve"> в рамках лабораторних робіт системи управління </w:t>
-      </w:r>
-      <w:r>
-        <w:rPr>
-          <w:rFonts w:ascii="Cambria" w:hAnsi="Cambria"/>
-          <w:lang w:val="uk-UA"/>
-        </w:rPr>
-        <w:t>проектами</w:t>
-      </w:r>
-      <w:r>
-        <w:rPr>
-          <w:rFonts w:ascii="Cambria" w:hAnsi="Cambria"/>
-          <w:lang w:val="uk-UA"/>
-        </w:rPr>
-        <w:t>.</w:t>
-      </w:r>
-    </w:p>
-    <w:p>
-      <w:pPr>
-        <w:rPr>
-          <w:rFonts w:ascii="Cambria" w:hAnsi="Cambria"/>
-          <w:b/>
-          <w:lang w:val="uk-UA"/>
-        </w:rPr>
-      </w:pPr>
-      <w:r>
-        <w:rPr>
-          <w:rFonts w:ascii="Cambria" w:hAnsi="Cambria"/>
-          <w:b/>
-          <w:lang w:val="uk-UA"/>
-        </w:rPr>
-        <w:t xml:space="preserve">Мета: </w:t>
-      </w:r>
-      <w:r>
-        <w:rPr>
-          <w:rFonts w:ascii="Cambria" w:hAnsi="Cambria"/>
-          <w:b/>
-          <w:lang w:val="uk-UA"/>
+        <w:t>У цьому документі описуються запити зацікавлених осіб стосовно розробляємо в рамках лабораторних робіт системи управління проектами.</w:t>
+      </w:r>
+    </w:p>
+    <w:p>
+      <w:pPr>
+        <w:rPr>
+          <w:rFonts w:ascii="Cambria" w:hAnsi="Cambria"/>
+          <w:b/>
+          <w:lang w:val="uk-UA"/>
+        </w:rPr>
+      </w:pPr>
+      <w:r>
+        <w:rPr>
+          <w:rFonts w:ascii="Cambria" w:hAnsi="Cambria"/>
+          <w:b/>
+          <w:lang w:val="uk-UA"/>
+        </w:rPr>
+        <w:t xml:space="preserve">Мета:  </w:t>
+      </w:r>
+    </w:p>
+    <w:p>
+      <w:pPr>
+        <w:rPr>
+          <w:rFonts w:ascii="Cambria" w:hAnsi="Cambria"/>
+          <w:b/>
+          <w:lang w:val="uk-UA"/>
+        </w:rPr>
+      </w:pPr>
+      <w:r>
+        <w:rPr>
+          <w:rFonts w:ascii="Cambria" w:hAnsi="Cambria"/>
+          <w:lang w:val="uk-UA"/>
+        </w:rPr>
+        <w:t xml:space="preserve">Оптимізація функціональної, практичної, надійної, продуктивної та </w:t>
+      </w:r>
+      <w:r>
+        <w:rPr>
+          <w:rFonts w:ascii="Cambria" w:hAnsi="Cambria"/>
+          <w:lang w:val="uk-UA"/>
+        </w:rPr>
+        <w:t xml:space="preserve">експлуатаційної придатності учбового-тренувального процесу для сучасного </w:t>
+      </w:r>
+      <w:proofErr w:type="spellStart"/>
+      <w:r>
+        <w:rPr>
+          <w:rFonts w:ascii="Cambria" w:hAnsi="Cambria"/>
+          <w:lang w:val="uk-UA"/>
+        </w:rPr>
+        <w:t>повноконтактного</w:t>
+      </w:r>
+      <w:proofErr w:type="spellEnd"/>
+      <w:r>
+        <w:rPr>
+          <w:rFonts w:ascii="Cambria" w:hAnsi="Cambria"/>
+          <w:lang w:val="uk-UA"/>
+        </w:rPr>
+        <w:t xml:space="preserve"> бойового мистецтва - КУДО.</w:t>
+      </w:r>
+    </w:p>
+    <w:p>
+      <w:pPr>
+        <w:rPr>
+          <w:rFonts w:ascii="Cambria" w:hAnsi="Cambria"/>
+          <w:b/>
+          <w:lang w:val="uk-UA"/>
+        </w:rPr>
+      </w:pPr>
+      <w:r>
+        <w:rPr>
+          <w:rFonts w:ascii="Cambria" w:hAnsi="Cambria"/>
+          <w:b/>
+          <w:lang w:val="uk-UA"/>
+        </w:rPr>
+        <w:t>Контекст:</w:t>
+      </w:r>
+    </w:p>
+    <w:p>
+      <w:pPr>
+        <w:rPr>
+          <w:rFonts w:ascii="Cambria" w:hAnsi="Cambria"/>
+          <w:lang w:val="uk-UA"/>
+        </w:rPr>
+      </w:pPr>
+      <w:r>
+        <w:rPr>
+          <w:rFonts w:ascii="Cambria" w:hAnsi="Cambria"/>
+          <w:lang w:val="uk-UA"/>
+        </w:rPr>
+        <w:t xml:space="preserve">Система буде пов’язана с управлінням розкладом тренувальних процесів сучасного </w:t>
+      </w:r>
+      <w:proofErr w:type="spellStart"/>
+      <w:r>
+        <w:rPr>
+          <w:rFonts w:ascii="Cambria" w:hAnsi="Cambria"/>
+          <w:lang w:val="uk-UA"/>
+        </w:rPr>
+        <w:t>повноконтактного</w:t>
+      </w:r>
+      <w:proofErr w:type="spellEnd"/>
+      <w:r>
+        <w:rPr>
+          <w:rFonts w:ascii="Cambria" w:hAnsi="Cambria"/>
+          <w:lang w:val="uk-UA"/>
+        </w:rPr>
+        <w:t xml:space="preserve"> бойового мистецтва - КУДО, розкла</w:t>
+      </w:r>
+      <w:r>
+        <w:rPr>
+          <w:rFonts w:ascii="Cambria" w:hAnsi="Cambria"/>
+          <w:lang w:val="uk-UA"/>
+        </w:rPr>
+        <w:t>дом навчальних груп на календарем, збір персональних даних спортсменів та їх успішність - рейтинг.</w:t>
+      </w:r>
+    </w:p>
+    <w:p>
+      <w:pPr>
+        <w:rPr>
+          <w:rFonts w:ascii="Cambria" w:hAnsi="Cambria"/>
+          <w:b/>
+          <w:lang w:val="uk-UA"/>
+        </w:rPr>
+      </w:pPr>
+      <w:r>
+        <w:rPr>
+          <w:rFonts w:ascii="Cambria" w:hAnsi="Cambria"/>
+          <w:b/>
+          <w:lang w:val="uk-UA"/>
+        </w:rPr>
+        <w:t>Основні визначення та скорочення:</w:t>
+      </w:r>
+    </w:p>
+    <w:p>
+      <w:pPr>
+        <w:rPr>
+          <w:rFonts w:ascii="Cambria" w:hAnsi="Cambria"/>
+        </w:rPr>
+      </w:pPr>
+      <w:r>
+        <w:rPr>
+          <w:rFonts w:ascii="Cambria" w:hAnsi="Cambria"/>
+        </w:rPr>
+        <w:t xml:space="preserve">// </w:t>
+      </w:r>
+      <w:proofErr w:type="spellStart"/>
+      <w:r>
+        <w:rPr>
+          <w:rFonts w:ascii="Cambria" w:hAnsi="Cambria"/>
+          <w:lang w:val="uk-UA"/>
+        </w:rPr>
+        <w:t>Геймфикация</w:t>
+      </w:r>
+      <w:proofErr w:type="spellEnd"/>
+      <w:r>
+        <w:rPr>
+          <w:rFonts w:ascii="Cambria" w:hAnsi="Cambria"/>
+        </w:rPr>
+        <w:t xml:space="preserve"> - TODO</w:t>
+      </w:r>
+    </w:p>
+    <w:p>
+      <w:pPr>
+        <w:rPr>
+          <w:rFonts w:ascii="Cambria" w:hAnsi="Cambria"/>
+          <w:b/>
+          <w:lang w:val="uk-UA"/>
+        </w:rPr>
+      </w:pPr>
+      <w:r>
+        <w:rPr>
+          <w:rFonts w:ascii="Cambria" w:hAnsi="Cambria"/>
+          <w:b/>
+          <w:lang w:val="uk-UA"/>
+        </w:rPr>
+        <w:t>Короткий зміст:</w:t>
+      </w:r>
+    </w:p>
+    <w:p>
+      <w:pPr>
+        <w:rPr>
+          <w:rFonts w:ascii="Cambria" w:hAnsi="Cambria"/>
+          <w:lang w:val="uk-UA"/>
+        </w:rPr>
+      </w:pPr>
+      <w:r>
+        <w:rPr>
+          <w:rFonts w:ascii="Cambria" w:hAnsi="Cambria"/>
+          <w:lang w:val="uk-UA"/>
+        </w:rPr>
+        <w:t>Надалі розглянемо характеристику ділових процесів та FURPS</w:t>
+      </w:r>
+      <w:r>
+        <w:rPr>
+          <w:rFonts w:ascii="Cambria" w:hAnsi="Cambria"/>
         </w:rPr>
         <w:t xml:space="preserve"> </w:t>
       </w:r>
-    </w:p>
-    <w:p>
-      <w:pPr>
-        <w:rPr>
-          <w:rFonts w:ascii="Cambria" w:hAnsi="Cambria"/>
-          <w:b/>
-          <w:lang w:val="uk-UA"/>
-        </w:rPr>
-      </w:pPr>
-      <w:r>
-        <w:rPr>
-          <w:rFonts w:ascii="Cambria" w:hAnsi="Cambria"/>
-          <w:lang w:val="uk-UA"/>
-        </w:rPr>
-        <w:t>Оптимізація функціональної, практичної, надійної, продуктивної та експлуатаційної придатності учбового-тренувального процесу для сучасного повноконтактного бойового мистецтва - КУДО.</w:t>
-      </w:r>
-    </w:p>
-    <w:p>
-      <w:pPr>
-        <w:rPr>
-          <w:rFonts w:ascii="Cambria" w:hAnsi="Cambria"/>
-          <w:b/>
-          <w:lang w:val="uk-UA"/>
-        </w:rPr>
-      </w:pPr>
-      <w:r>
-        <w:rPr>
-          <w:rFonts w:ascii="Cambria" w:hAnsi="Cambria"/>
-          <w:b/>
-          <w:lang w:val="uk-UA"/>
-        </w:rPr>
-        <w:t>Контекст:</w:t>
-      </w:r>
-    </w:p>
-    <w:p>
-      <w:pPr>
-        <w:rPr>
-          <w:rFonts w:ascii="Cambria" w:hAnsi="Cambria"/>
-          <w:lang w:val="uk-UA"/>
-        </w:rPr>
-      </w:pPr>
-      <w:r>
-        <w:rPr>
-          <w:rFonts w:ascii="Cambria" w:hAnsi="Cambria"/>
-          <w:lang w:val="uk-UA"/>
-        </w:rPr>
-        <w:t>Система буде пов’язана с управлінням розкладом тренувальних процесів сучасного повноконтактного бойового мистецтва - КУДО, розкладом навчальних груп на календарем, збір персональних даних спортсменів та їх успішність - рейтинг.</w:t>
-      </w:r>
-    </w:p>
-    <w:p>
-      <w:pPr>
-        <w:rPr>
-          <w:rFonts w:ascii="Cambria" w:hAnsi="Cambria"/>
-          <w:b/>
-          <w:lang w:val="uk-UA"/>
-        </w:rPr>
-      </w:pPr>
-      <w:r>
-        <w:rPr>
-          <w:rFonts w:ascii="Cambria" w:hAnsi="Cambria"/>
-          <w:b/>
-          <w:lang w:val="uk-UA"/>
-        </w:rPr>
-        <w:t>Основні визначення та скорочення:</w:t>
-      </w:r>
-    </w:p>
-    <w:p>
-      <w:pPr>
-        <w:rPr>
-          <w:rFonts w:ascii="Cambria" w:hAnsi="Cambria"/>
-        </w:rPr>
-      </w:pPr>
-      <w:r>
-        <w:rPr>
-          <w:rFonts w:ascii="Cambria" w:hAnsi="Cambria"/>
-        </w:rPr>
-        <w:t xml:space="preserve">// </w:t>
-      </w:r>
-      <w:r>
-        <w:rPr>
-          <w:rFonts w:ascii="Cambria" w:hAnsi="Cambria"/>
-          <w:lang w:val="uk-UA"/>
-        </w:rPr>
-        <w:t>Гейм</w:t>
-      </w:r>
-      <w:r>
-        <w:rPr>
-          <w:rFonts w:ascii="Cambria" w:hAnsi="Cambria"/>
-          <w:lang w:val="uk-UA"/>
-        </w:rPr>
-        <w:t>фикация</w:t>
-      </w:r>
-      <w:r>
-        <w:rPr>
-          <w:rFonts w:ascii="Cambria" w:hAnsi="Cambria"/>
-        </w:rPr>
-        <w:t xml:space="preserve"> - TODO</w:t>
-      </w:r>
-    </w:p>
-    <w:p>
-      <w:pPr>
-        <w:rPr>
-          <w:rFonts w:ascii="Cambria" w:hAnsi="Cambria"/>
-          <w:b/>
-          <w:lang w:val="uk-UA"/>
-        </w:rPr>
-      </w:pPr>
-      <w:r>
-        <w:rPr>
-          <w:rFonts w:ascii="Cambria" w:hAnsi="Cambria"/>
-          <w:b/>
-          <w:lang w:val="uk-UA"/>
-        </w:rPr>
-        <w:t>Короткий зміст:</w:t>
-      </w:r>
-    </w:p>
-    <w:p>
-      <w:pPr>
-        <w:rPr>
-          <w:rFonts w:ascii="Cambria" w:hAnsi="Cambria"/>
-          <w:lang w:val="uk-UA"/>
-        </w:rPr>
-      </w:pPr>
-      <w:r>
-        <w:rPr>
-          <w:rFonts w:ascii="Cambria" w:hAnsi="Cambria"/>
-          <w:lang w:val="uk-UA"/>
-        </w:rPr>
-        <w:t>Надалі розглянемо характеристику ділових процесів та FURPS</w:t>
-      </w:r>
-      <w:r>
-        <w:rPr>
-          <w:rFonts w:ascii="Cambria" w:hAnsi="Cambria"/>
+      <w:r>
+        <w:rPr>
+          <w:rFonts w:ascii="Cambria" w:hAnsi="Cambria"/>
+          <w:lang w:val="uk-UA"/>
+        </w:rPr>
+        <w:t>(</w:t>
+      </w:r>
+      <w:proofErr w:type="spellStart"/>
+      <w:r>
+        <w:rPr>
+          <w:rFonts w:ascii="Cambria" w:hAnsi="Cambria"/>
+          <w:lang w:val="uk-UA"/>
+        </w:rPr>
+        <w:t>Functionality</w:t>
+      </w:r>
+      <w:proofErr w:type="spellEnd"/>
+      <w:r>
+        <w:rPr>
+          <w:rFonts w:ascii="Cambria" w:hAnsi="Cambria"/>
+          <w:lang w:val="uk-UA"/>
+        </w:rPr>
+        <w:t xml:space="preserve">, </w:t>
+      </w:r>
+      <w:proofErr w:type="spellStart"/>
+      <w:r>
+        <w:rPr>
+          <w:rFonts w:ascii="Cambria" w:hAnsi="Cambria"/>
+          <w:lang w:val="uk-UA"/>
+        </w:rPr>
+        <w:t>Usability</w:t>
+      </w:r>
+      <w:proofErr w:type="spellEnd"/>
+      <w:r>
+        <w:rPr>
+          <w:rFonts w:ascii="Cambria" w:hAnsi="Cambria"/>
+          <w:lang w:val="uk-UA"/>
+        </w:rPr>
+        <w:t>,</w:t>
+      </w:r>
+      <w:r>
+        <w:rPr>
+          <w:rFonts w:ascii="Cambria" w:hAnsi="Cambria"/>
+          <w:lang w:val="uk-UA"/>
         </w:rPr>
         <w:t xml:space="preserve"> </w:t>
       </w:r>
-      <w:r>
-        <w:rPr>
-          <w:rFonts w:ascii="Cambria" w:hAnsi="Cambria"/>
-          <w:lang w:val="uk-UA"/>
-        </w:rPr>
-        <w:t>(Functionality, Usability, Reliability, Performance, Supportability).</w:t>
-      </w:r>
-    </w:p>
-    <w:p>
-      <w:pPr>
-        <w:rPr>
-          <w:rFonts w:ascii="Cambria" w:hAnsi="Cambria"/>
-          <w:b/>
-          <w:lang w:val="uk-UA"/>
-        </w:rPr>
-      </w:pPr>
-      <w:r>
-        <w:rPr>
-          <w:rFonts w:ascii="Cambria" w:hAnsi="Cambria"/>
-          <w:b/>
-          <w:lang w:val="uk-UA"/>
-        </w:rPr>
+      <w:proofErr w:type="spellStart"/>
+      <w:r>
+        <w:rPr>
+          <w:rFonts w:ascii="Cambria" w:hAnsi="Cambria"/>
+          <w:lang w:val="uk-UA"/>
+        </w:rPr>
+        <w:t>Reliability</w:t>
+      </w:r>
+      <w:proofErr w:type="spellEnd"/>
+      <w:r>
+        <w:rPr>
+          <w:rFonts w:ascii="Cambria" w:hAnsi="Cambria"/>
+          <w:lang w:val="uk-UA"/>
+        </w:rPr>
+        <w:t xml:space="preserve">, </w:t>
+      </w:r>
+      <w:proofErr w:type="spellStart"/>
+      <w:r>
+        <w:rPr>
+          <w:rFonts w:ascii="Cambria" w:hAnsi="Cambria"/>
+          <w:lang w:val="uk-UA"/>
+        </w:rPr>
+        <w:t>Performance</w:t>
+      </w:r>
+      <w:proofErr w:type="spellEnd"/>
+      <w:r>
+        <w:rPr>
+          <w:rFonts w:ascii="Cambria" w:hAnsi="Cambria"/>
+          <w:lang w:val="uk-UA"/>
+        </w:rPr>
+        <w:t xml:space="preserve">, </w:t>
+      </w:r>
+      <w:proofErr w:type="spellStart"/>
+      <w:r>
+        <w:rPr>
+          <w:rFonts w:ascii="Cambria" w:hAnsi="Cambria"/>
+          <w:lang w:val="uk-UA"/>
+        </w:rPr>
+        <w:t>Supportability</w:t>
+      </w:r>
+      <w:proofErr w:type="spellEnd"/>
+      <w:r>
+        <w:rPr>
+          <w:rFonts w:ascii="Cambria" w:hAnsi="Cambria"/>
+          <w:lang w:val="uk-UA"/>
+        </w:rPr>
+        <w:t>).</w:t>
+      </w:r>
+    </w:p>
+    <w:p>
+      <w:pPr>
+        <w:spacing w:after="0" w:line="240" w:lineRule="auto"/>
+        <w:rPr>
+          <w:rFonts w:ascii="Cambria" w:hAnsi="Cambria"/>
+          <w:lang w:val="uk-UA"/>
+        </w:rPr>
+      </w:pPr>
+      <w:r>
+        <w:rPr>
+          <w:rFonts w:ascii="Cambria" w:hAnsi="Cambria"/>
+          <w:lang w:val="uk-UA"/>
+        </w:rPr>
+        <w:br w:type="page"/>
+      </w:r>
+    </w:p>
+    <w:p>
+      <w:pPr>
+        <w:rPr>
+          <w:rFonts w:ascii="Cambria" w:hAnsi="Cambria"/>
+          <w:b/>
+          <w:lang w:val="uk-UA"/>
+        </w:rPr>
+      </w:pPr>
+      <w:bookmarkStart w:id="0" w:name="_GoBack"/>
+      <w:bookmarkEnd w:id="0"/>
+      <w:r>
+        <w:rPr>
+          <w:rFonts w:ascii="Cambria" w:hAnsi="Cambria"/>
+          <w:b/>
+          <w:lang w:val="uk-UA"/>
+        </w:rPr>
+        <w:lastRenderedPageBreak/>
         <w:t>Характеристика ділових процесів:</w:t>
       </w:r>
     </w:p>
     <w:tbl>
       <w:tblPr>
         <w:tblStyle w:val="TableGrid"/>
-        <w:tblW w:w="0" w:type="auto"/>
+        <w:tblW w:w="9679" w:type="dxa"/>
+        <w:tblLayout w:type="fixed"/>
         <w:tblLook w:val="04A0" w:firstRow="1" w:lastRow="0" w:firstColumn="1" w:lastColumn="0" w:noHBand="0" w:noVBand="1"/>
       </w:tblPr>
       <w:tblGrid>
-        <w:gridCol w:w="2419"/>
         <w:gridCol w:w="2420"/>
         <w:gridCol w:w="2420"/>
         <w:gridCol w:w="2420"/>
+        <w:gridCol w:w="2419"/>
       </w:tblGrid>
       <w:tr>
         <w:trPr>
@@ -314,6 +418,7 @@
           </w:tcPr>
           <w:p>
             <w:pPr>
+              <w:spacing w:after="0" w:line="240" w:lineRule="auto"/>
               <w:jc w:val="center"/>
               <w:rPr>
                 <w:rFonts w:ascii="Cambria" w:hAnsi="Cambria"/>
@@ -323,7 +428,7 @@
             </w:pPr>
             <w:r>
               <w:rPr>
-                <w:rFonts w:ascii="Cambria" w:hAnsi="Cambria"/>
+                <w:rFonts w:ascii="Cambria" w:eastAsia="Calibri" w:hAnsi="Cambria"/>
                 <w:b/>
                 <w:lang w:val="uk-UA"/>
               </w:rPr>
@@ -339,6 +444,7 @@
           </w:tcPr>
           <w:p>
             <w:pPr>
+              <w:spacing w:after="0" w:line="240" w:lineRule="auto"/>
               <w:jc w:val="center"/>
               <w:rPr>
                 <w:rFonts w:ascii="Cambria" w:hAnsi="Cambria"/>
@@ -348,7 +454,7 @@
             </w:pPr>
             <w:r>
               <w:rPr>
-                <w:rFonts w:ascii="Cambria" w:hAnsi="Cambria"/>
+                <w:rFonts w:ascii="Cambria" w:eastAsia="Calibri" w:hAnsi="Cambria"/>
                 <w:b/>
                 <w:lang w:val="uk-UA"/>
               </w:rPr>
@@ -364,6 +470,7 @@
           </w:tcPr>
           <w:p>
             <w:pPr>
+              <w:spacing w:after="0" w:line="240" w:lineRule="auto"/>
               <w:jc w:val="center"/>
               <w:rPr>
                 <w:rFonts w:ascii="Cambria" w:hAnsi="Cambria"/>
@@ -373,7 +480,7 @@
             </w:pPr>
             <w:r>
               <w:rPr>
-                <w:rFonts w:ascii="Cambria" w:hAnsi="Cambria"/>
+                <w:rFonts w:ascii="Cambria" w:eastAsia="Calibri" w:hAnsi="Cambria"/>
                 <w:b/>
                 <w:lang w:val="uk-UA"/>
               </w:rPr>
@@ -383,12 +490,13 @@
         </w:tc>
         <w:tc>
           <w:tcPr>
-            <w:tcW w:w="2420" w:type="dxa"/>
+            <w:tcW w:w="2419" w:type="dxa"/>
             <w:shd w:val="clear" w:color="auto" w:fill="FFFF00"/>
             <w:vAlign w:val="center"/>
           </w:tcPr>
           <w:p>
             <w:pPr>
+              <w:spacing w:after="0" w:line="240" w:lineRule="auto"/>
               <w:jc w:val="center"/>
               <w:rPr>
                 <w:rFonts w:ascii="Cambria" w:hAnsi="Cambria"/>
@@ -398,7 +506,7 @@
             </w:pPr>
             <w:r>
               <w:rPr>
-                <w:rFonts w:ascii="Cambria" w:hAnsi="Cambria"/>
+                <w:rFonts w:ascii="Cambria" w:eastAsia="Calibri" w:hAnsi="Cambria"/>
                 <w:b/>
                 <w:lang w:val="uk-UA"/>
               </w:rPr>
@@ -418,6 +526,7 @@
           </w:tcPr>
           <w:p>
             <w:pPr>
+              <w:spacing w:after="0" w:line="240" w:lineRule="auto"/>
               <w:jc w:val="center"/>
               <w:rPr>
                 <w:rFonts w:ascii="Cambria" w:hAnsi="Cambria"/>
@@ -427,7 +536,7 @@
             </w:pPr>
             <w:r>
               <w:rPr>
-                <w:rFonts w:ascii="Cambria" w:hAnsi="Cambria"/>
+                <w:rFonts w:ascii="Cambria" w:eastAsia="Calibri" w:hAnsi="Cambria"/>
                 <w:b/>
                 <w:lang w:val="ru-RU"/>
               </w:rPr>
@@ -442,13 +551,55 @@
           </w:tcPr>
           <w:p>
             <w:pPr>
+              <w:spacing w:after="0" w:line="240" w:lineRule="auto"/>
               <w:jc w:val="center"/>
               <w:rPr>
-                <w:rFonts w:ascii="Cambria" w:hAnsi="Cambria"/>
-                <w:b/>
+                <w:rFonts w:ascii="Cambria" w:eastAsia="Calibri" w:hAnsi="Cambria"/>
                 <w:lang w:val="uk-UA"/>
               </w:rPr>
             </w:pPr>
+            <w:r>
+              <w:rPr>
+                <w:rFonts w:ascii="Cambria" w:eastAsia="Calibri" w:hAnsi="Cambria"/>
+                <w:lang w:val="uk-UA"/>
+              </w:rPr>
+              <w:t>Експерт</w:t>
+            </w:r>
+            <w:r>
+              <w:rPr>
+                <w:rFonts w:ascii="Cambria" w:eastAsia="Calibri" w:hAnsi="Cambria"/>
+                <w:lang w:val="uk-UA"/>
+              </w:rPr>
+              <w:t>, що забезпе</w:t>
+            </w:r>
+            <w:r>
+              <w:rPr>
+                <w:rFonts w:ascii="Cambria" w:eastAsia="Calibri" w:hAnsi="Cambria"/>
+                <w:lang w:val="uk-UA"/>
+              </w:rPr>
+              <w:t>чує     навчальний процес  для с</w:t>
+            </w:r>
+            <w:r>
+              <w:rPr>
+                <w:rFonts w:ascii="Cambria" w:eastAsia="Calibri" w:hAnsi="Cambria"/>
+                <w:lang w:val="uk-UA"/>
+              </w:rPr>
+              <w:t>портсменів</w:t>
+            </w:r>
+            <w:r>
+              <w:rPr>
+                <w:rFonts w:ascii="Cambria" w:eastAsia="Calibri" w:hAnsi="Cambria"/>
+                <w:lang w:val="uk-UA"/>
+              </w:rPr>
+              <w:t xml:space="preserve"> навчальних груп</w:t>
+            </w:r>
+            <w:r>
+              <w:rPr>
+                <w:rFonts w:ascii="Cambria" w:eastAsia="Calibri" w:hAnsi="Cambria"/>
+                <w:lang w:val="uk-UA"/>
+              </w:rPr>
+              <w:t xml:space="preserve">. </w:t>
+            </w:r>
           </w:p>
         </w:tc>
         <w:tc>
@@ -458,6 +609,7 @@
           </w:tcPr>
           <w:p>
             <w:pPr>
+              <w:spacing w:after="0" w:line="240" w:lineRule="auto"/>
               <w:jc w:val="center"/>
               <w:rPr>
                 <w:rFonts w:ascii="Cambria" w:hAnsi="Cambria"/>
@@ -465,22 +617,50 @@
                 <w:lang w:val="uk-UA"/>
               </w:rPr>
             </w:pPr>
+            <w:r>
+              <w:rPr>
+                <w:rFonts w:ascii="Cambria" w:eastAsia="Calibri" w:hAnsi="Cambria"/>
+                <w:lang w:val="uk-UA"/>
+              </w:rPr>
+              <w:t>Створення</w:t>
+            </w:r>
+            <w:r>
+              <w:rPr>
+                <w:rFonts w:ascii="Cambria" w:eastAsia="Calibri" w:hAnsi="Cambria"/>
+                <w:lang w:val="uk-UA"/>
+              </w:rPr>
+              <w:t xml:space="preserve"> та редагування навчальних груп та проведення статистики.</w:t>
+            </w:r>
           </w:p>
         </w:tc>
         <w:tc>
           <w:tcPr>
-            <w:tcW w:w="2420" w:type="dxa"/>
+            <w:tcW w:w="2419" w:type="dxa"/>
             <w:vAlign w:val="center"/>
           </w:tcPr>
           <w:p>
             <w:pPr>
+              <w:spacing w:after="0" w:line="240" w:lineRule="auto"/>
               <w:jc w:val="center"/>
               <w:rPr>
-                <w:rFonts w:ascii="Cambria" w:hAnsi="Cambria"/>
-                <w:b/>
+                <w:rFonts w:ascii="Cambria" w:eastAsia="Calibri" w:hAnsi="Cambria"/>
                 <w:lang w:val="uk-UA"/>
               </w:rPr>
             </w:pPr>
+            <w:r>
+              <w:rPr>
+                <w:rFonts w:ascii="Cambria" w:eastAsia="Calibri" w:hAnsi="Cambria"/>
+                <w:lang w:val="uk-UA"/>
+              </w:rPr>
+              <w:t>Взаємодія  з спортсменами.</w:t>
+            </w:r>
+            <w:r>
+              <w:rPr>
+                <w:rFonts w:ascii="Cambria" w:eastAsia="Calibri" w:hAnsi="Cambria"/>
+                <w:lang w:val="uk-UA"/>
+              </w:rPr>
+              <w:t xml:space="preserve"> </w:t>
+            </w:r>
           </w:p>
         </w:tc>
       </w:tr>
@@ -495,6 +675,7 @@
           </w:tcPr>
           <w:p>
             <w:pPr>
+              <w:spacing w:after="0" w:line="240" w:lineRule="auto"/>
               <w:jc w:val="center"/>
               <w:rPr>
                 <w:rFonts w:ascii="Cambria" w:hAnsi="Cambria"/>
@@ -504,7 +685,7 @@
             </w:pPr>
             <w:r>
               <w:rPr>
-                <w:rFonts w:ascii="Cambria" w:hAnsi="Cambria"/>
+                <w:rFonts w:ascii="Cambria" w:eastAsia="Calibri" w:hAnsi="Cambria"/>
                 <w:b/>
                 <w:lang w:val="ru-RU"/>
               </w:rPr>
@@ -519,13 +700,27 @@
           </w:tcPr>
           <w:p>
             <w:pPr>
+              <w:spacing w:after="0" w:line="240" w:lineRule="auto"/>
               <w:jc w:val="center"/>
               <w:rPr>
                 <w:rFonts w:ascii="Cambria" w:hAnsi="Cambria"/>
-                <w:b/>
                 <w:lang w:val="uk-UA"/>
               </w:rPr>
             </w:pPr>
+            <w:r>
+              <w:rPr>
+                <w:rFonts w:ascii="Cambria" w:hAnsi="Cambria"/>
+                <w:lang w:val="uk-UA"/>
+              </w:rPr>
+              <w:t>Людина</w:t>
+            </w:r>
+            <w:r>
+              <w:rPr>
+                <w:rFonts w:ascii="Cambria" w:hAnsi="Cambria"/>
+                <w:lang w:val="uk-UA"/>
+              </w:rPr>
+              <w:t>, що використовує сервіс для поточного контролю.</w:t>
+            </w:r>
           </w:p>
         </w:tc>
         <w:tc>
@@ -535,6 +730,7 @@
           </w:tcPr>
           <w:p>
             <w:pPr>
+              <w:spacing w:after="0" w:line="240" w:lineRule="auto"/>
               <w:jc w:val="center"/>
               <w:rPr>
                 <w:rFonts w:ascii="Cambria" w:hAnsi="Cambria"/>
@@ -542,22 +738,50 @@
                 <w:lang w:val="uk-UA"/>
               </w:rPr>
             </w:pPr>
+            <w:r>
+              <w:rPr>
+                <w:rFonts w:ascii="Cambria" w:eastAsia="Calibri" w:hAnsi="Cambria"/>
+                <w:lang w:val="uk-UA"/>
+              </w:rPr>
+              <w:t>Перегляд власних даних.</w:t>
+            </w:r>
           </w:p>
         </w:tc>
         <w:tc>
           <w:tcPr>
-            <w:tcW w:w="2420" w:type="dxa"/>
+            <w:tcW w:w="2419" w:type="dxa"/>
             <w:vAlign w:val="center"/>
           </w:tcPr>
           <w:p>
             <w:pPr>
+              <w:spacing w:after="0" w:line="240" w:lineRule="auto"/>
               <w:jc w:val="center"/>
               <w:rPr>
                 <w:rFonts w:ascii="Cambria" w:hAnsi="Cambria"/>
-                <w:b/>
                 <w:lang w:val="uk-UA"/>
               </w:rPr>
             </w:pPr>
+            <w:r>
+              <w:rPr>
+                <w:rFonts w:ascii="Cambria" w:hAnsi="Cambria"/>
+                <w:lang w:val="uk-UA"/>
+              </w:rPr>
+              <w:t xml:space="preserve">Взаємодія з </w:t>
+            </w:r>
+            <w:r>
+              <w:rPr>
+                <w:rFonts w:ascii="Cambria" w:eastAsia="Calibri" w:hAnsi="Cambria"/>
+                <w:lang w:val="uk-UA"/>
+              </w:rPr>
+              <w:t>системою</w:t>
+            </w:r>
+            <w:r>
+              <w:rPr>
+                <w:rFonts w:ascii="Cambria" w:hAnsi="Cambria"/>
+                <w:lang w:val="uk-UA"/>
+              </w:rPr>
+              <w:t>.</w:t>
+            </w:r>
           </w:p>
         </w:tc>
       </w:tr>
@@ -570,8 +794,63 @@
           <w:lang w:val="uk-UA"/>
         </w:rPr>
       </w:pPr>
-      <w:bookmarkStart w:id="0" w:name="_GoBack"/>
-      <w:bookmarkEnd w:id="0"/>
+    </w:p>
+    <w:p>
+      <w:pPr>
+        <w:rPr>
+          <w:rFonts w:ascii="Cambria" w:hAnsi="Cambria"/>
+          <w:b/>
+          <w:lang w:val="uk-UA"/>
+        </w:rPr>
+      </w:pPr>
+      <w:r>
+        <w:rPr>
+          <w:rFonts w:ascii="Cambria" w:hAnsi="Cambria"/>
+          <w:b/>
+          <w:noProof/>
+        </w:rPr>
+        <w:drawing>
+          <wp:inline distT="0" distB="0" distL="0" distR="0">
+            <wp:extent cx="6152515" cy="3053715"/>
+            <wp:effectExtent l="0" t="0" r="635" b="0"/>
+            <wp:docPr id="1" name="Picture 1"/>
+            <wp:cNvGraphicFramePr>
+              <a:graphicFrameLocks xmlns:a="http://schemas.openxmlformats.org/drawingml/2006/main" noChangeAspect="1"/>
+            </wp:cNvGraphicFramePr>
+            <a:graphic xmlns:a="http://schemas.openxmlformats.org/drawingml/2006/main">
+              <a:graphicData uri="http://schemas.openxmlformats.org/drawingml/2006/picture">
+                <pic:pic xmlns:pic="http://schemas.openxmlformats.org/drawingml/2006/picture">
+                  <pic:nvPicPr>
+                    <pic:cNvPr id="1" name="bLGrjjjG4Ar3UtZ7lPcgy0u2lR4AKnKoCwmWdFwZpZTx2pCx-bUUyqnYXWj3aXvy-9X___7JgvTtRYei-UB7D-yL_UKA6RGaWoi7p__G6iYAArpZAYrCZk1o_FIXNCn_AAiG_JT984nCEftJASmcP2XQutRE0xgInro3nnpxDAJo7zIpvu_Zlgqka4OTXcijJHnBVt8Brg3loRYg.png"/>
+                    <pic:cNvPicPr/>
+                  </pic:nvPicPr>
+                  <pic:blipFill>
+                    <a:blip r:embed="rId4" cstate="print">
+                      <a:extLst>
+                        <a:ext uri="{28A0092B-C50C-407E-A947-70E740481C1C}">
+                          <a14:useLocalDpi xmlns:a14="http://schemas.microsoft.com/office/drawing/2010/main" val="0"/>
+                        </a:ext>
+                      </a:extLst>
+                    </a:blip>
+                    <a:stretch>
+                      <a:fillRect/>
+                    </a:stretch>
+                  </pic:blipFill>
+                  <pic:spPr>
+                    <a:xfrm>
+                      <a:off x="0" y="0"/>
+                      <a:ext cx="6152515" cy="3053715"/>
+                    </a:xfrm>
+                    <a:prstGeom prst="rect">
+                      <a:avLst/>
+                    </a:prstGeom>
+                  </pic:spPr>
+                </pic:pic>
+              </a:graphicData>
+            </a:graphic>
+          </wp:inline>
+        </w:drawing>
+      </w:r>
     </w:p>
     <w:p>
       <w:pPr>
@@ -680,7 +959,6 @@
         <w:rPr>
           <w:rFonts w:ascii="Cambria" w:hAnsi="Cambria"/>
           <w:b/>
-          <w:noProof/>
           <w:lang w:val="uk-UA"/>
         </w:rPr>
       </w:pPr>
@@ -695,9 +973,10 @@
     </w:p>
     <w:sectPr>
       <w:pgSz w:w="12240" w:h="15840"/>
-      <w:pgMar w:top="1134" w:right="850" w:bottom="1134" w:left="1701" w:header="720" w:footer="720" w:gutter="0"/>
+      <w:pgMar w:top="1134" w:right="850" w:bottom="1134" w:left="1701" w:header="0" w:footer="0" w:gutter="0"/>
       <w:cols w:space="720"/>
-      <w:docGrid w:linePitch="360"/>
+      <w:formProt w:val="0"/>
+      <w:docGrid w:linePitch="360" w:charSpace="4096"/>
     </w:sectPr>
   </w:body>
 </w:document>
@@ -716,7 +995,7 @@
     </w:rPrDefault>
     <w:pPrDefault>
       <w:pPr>
-        <w:spacing w:after="160" w:line="259" w:lineRule="auto"/>
+        <w:suppressAutoHyphens/>
       </w:pPr>
     </w:pPrDefault>
   </w:docDefaults>
@@ -1096,6 +1375,9 @@
   <w:style w:type="paragraph" w:default="1" w:styleId="Normal">
     <w:name w:val="Normal"/>
     <w:qFormat/>
+    <w:pPr>
+      <w:spacing w:after="160" w:line="259" w:lineRule="auto"/>
+    </w:pPr>
   </w:style>
   <w:style w:type="character" w:default="1" w:styleId="DefaultParagraphFont">
     <w:name w:val="Default Paragraph Font"/>
@@ -1124,14 +1406,67 @@
     <w:semiHidden/>
     <w:unhideWhenUsed/>
   </w:style>
+  <w:style w:type="paragraph" w:customStyle="1" w:styleId="Heading">
+    <w:name w:val="Heading"/>
+    <w:basedOn w:val="Normal"/>
+    <w:next w:val="BodyText"/>
+    <w:qFormat/>
+    <w:pPr>
+      <w:keepNext/>
+      <w:spacing w:before="240" w:after="120"/>
+    </w:pPr>
+    <w:rPr>
+      <w:rFonts w:ascii="Liberation Sans" w:eastAsia="Microsoft YaHei" w:hAnsi="Liberation Sans" w:cs="Lucida Sans"/>
+      <w:sz w:val="28"/>
+      <w:szCs w:val="28"/>
+    </w:rPr>
+  </w:style>
+  <w:style w:type="paragraph" w:styleId="BodyText">
+    <w:name w:val="Body Text"/>
+    <w:basedOn w:val="Normal"/>
+    <w:pPr>
+      <w:spacing w:after="140" w:line="276" w:lineRule="auto"/>
+    </w:pPr>
+  </w:style>
+  <w:style w:type="paragraph" w:styleId="List">
+    <w:name w:val="List"/>
+    <w:basedOn w:val="BodyText"/>
+    <w:rPr>
+      <w:rFonts w:cs="Lucida Sans"/>
+    </w:rPr>
+  </w:style>
+  <w:style w:type="paragraph" w:styleId="Caption">
+    <w:name w:val="caption"/>
+    <w:basedOn w:val="Normal"/>
+    <w:qFormat/>
+    <w:pPr>
+      <w:suppressLineNumbers/>
+      <w:spacing w:before="120" w:after="120"/>
+    </w:pPr>
+    <w:rPr>
+      <w:rFonts w:cs="Lucida Sans"/>
+      <w:i/>
+      <w:iCs/>
+      <w:sz w:val="24"/>
+      <w:szCs w:val="24"/>
+    </w:rPr>
+  </w:style>
+  <w:style w:type="paragraph" w:customStyle="1" w:styleId="Index">
+    <w:name w:val="Index"/>
+    <w:basedOn w:val="Normal"/>
+    <w:qFormat/>
+    <w:pPr>
+      <w:suppressLineNumbers/>
+    </w:pPr>
+    <w:rPr>
+      <w:rFonts w:cs="Lucida Sans"/>
+    </w:rPr>
+  </w:style>
   <w:style w:type="table" w:styleId="TableGrid">
     <w:name w:val="Table Grid"/>
     <w:basedOn w:val="TableNormal"/>
     <w:uiPriority w:val="39"/>
     <w:rsid w:val="000C5712"/>
-    <w:pPr>
-      <w:spacing w:after="0" w:line="240" w:lineRule="auto"/>
-    </w:pPr>
     <w:tblPr>
       <w:tblBorders>
         <w:top w:val="single" w:sz="4" w:space="0" w:color="auto"/>
@@ -1142,6 +1477,17 @@
         <w:insideV w:val="single" w:sz="4" w:space="0" w:color="auto"/>
       </w:tblBorders>
     </w:tblPr>
+  </w:style>
+  <w:style w:type="character" w:styleId="Hyperlink">
+    <w:name w:val="Hyperlink"/>
+    <w:basedOn w:val="DefaultParagraphFont"/>
+    <w:uiPriority w:val="99"/>
+    <w:unhideWhenUsed/>
+    <w:rsid w:val="00FD77AF"/>
+    <w:rPr>
+      <w:color w:val="0563C1" w:themeColor="hyperlink"/>
+      <w:u w:val="single"/>
+    </w:rPr>
   </w:style>
 </w:styles>
 </file>

</xml_diff>